<commit_message>
git commit -m day02_v1
</commit_message>
<xml_diff>
--- a/day01/正则案例.docx
+++ b/day01/正则案例.docx
@@ -25,10 +25,25 @@
     <w:p>
       <w:pPr>
         <w:rPr>
-          <w:rFonts w:hint="eastAsia"/>
-          <w:lang w:val="en-US" w:eastAsia="zh-CN"/>
-        </w:rPr>
-      </w:pPr>
+          <w:rFonts w:hint="default"/>
+          <w:b/>
+          <w:bCs/>
+          <w:sz w:val="36"/>
+          <w:szCs w:val="36"/>
+          <w:lang w:val="en-US" w:eastAsia="zh-CN"/>
+        </w:rPr>
+      </w:pPr>
+      <w:r>
+        <w:rPr>
+          <w:rFonts w:hint="eastAsia"/>
+          <w:b/>
+          <w:bCs/>
+          <w:sz w:val="36"/>
+          <w:szCs w:val="36"/>
+          <w:lang w:val="en-US" w:eastAsia="zh-CN"/>
+        </w:rPr>
+        <w:t>day01总结</w:t>
+      </w:r>
     </w:p>
     <w:p>
       <w:pPr>
@@ -361,7 +376,17 @@
           <w:color w:val="FF0000"/>
           <w:lang w:val="en-US" w:eastAsia="zh-CN"/>
         </w:rPr>
-        <w:t>最少4次 最多6次</w:t>
+        <w:t>最少4次 最多6次 (采用贪婪模式</w:t>
+      </w:r>
+      <w:bookmarkStart w:id="0" w:name="_GoBack"/>
+      <w:bookmarkEnd w:id="0"/>
+      <w:r>
+        <w:rPr>
+          <w:rFonts w:hint="eastAsia"/>
+          <w:color w:val="FF0000"/>
+          <w:lang w:val="en-US" w:eastAsia="zh-CN"/>
+        </w:rPr>
+        <w:t>)</w:t>
       </w:r>
     </w:p>
     <w:p>
@@ -526,16 +551,47 @@
     <w:p>
       <w:pPr>
         <w:rPr>
-          <w:rFonts w:hint="eastAsia"/>
-          <w:lang w:val="en-US" w:eastAsia="zh-CN"/>
-        </w:rPr>
-      </w:pPr>
-      <w:r>
-        <w:rPr>
-          <w:rFonts w:hint="eastAsia"/>
-          <w:lang w:val="en-US" w:eastAsia="zh-CN"/>
-        </w:rPr>
-        <w:t>"|"为或</w:t>
+          <w:rFonts w:hint="default"/>
+          <w:lang w:val="en-US" w:eastAsia="zh-CN"/>
+        </w:rPr>
+      </w:pPr>
+      <w:r>
+        <w:rPr>
+          <w:rFonts w:hint="eastAsia"/>
+          <w:lang w:val="en-US" w:eastAsia="zh-CN"/>
+        </w:rPr>
+        <w:t>"</w:t>
+      </w:r>
+      <w:r>
+        <w:rPr>
+          <w:rFonts w:hint="eastAsia"/>
+          <w:color w:val="FF0000"/>
+          <w:lang w:val="en-US" w:eastAsia="zh-CN"/>
+        </w:rPr>
+        <w:t>|</w:t>
+      </w:r>
+      <w:r>
+        <w:rPr>
+          <w:rFonts w:hint="eastAsia"/>
+          <w:lang w:val="en-US" w:eastAsia="zh-CN"/>
+        </w:rPr>
+        <w:t>"为或(</w:t>
+      </w:r>
+      <w:r>
+        <w:rPr>
+          <w:rFonts w:hint="eastAsia"/>
+          <w:b/>
+          <w:bCs/>
+          <w:lang w:val="en-US" w:eastAsia="zh-CN"/>
+        </w:rPr>
+        <w:t>不采用贪婪模式,是短路逻辑</w:t>
+      </w:r>
+      <w:r>
+        <w:rPr>
+          <w:rFonts w:hint="eastAsia"/>
+          <w:lang w:val="en-US" w:eastAsia="zh-CN"/>
+        </w:rPr>
+        <w:t>)</w:t>
       </w:r>
     </w:p>
     <w:p>
@@ -610,7 +666,26 @@
           <w:bCs w:val="0"/>
           <w:lang w:val="en-US" w:eastAsia="zh-CN"/>
         </w:rPr>
-        <w:t>"()":</w:t>
+        <w:t>"</w:t>
+      </w:r>
+      <w:r>
+        <w:rPr>
+          <w:rFonts w:hint="eastAsia"/>
+          <w:b/>
+          <w:bCs/>
+          <w:color w:val="FF0000"/>
+          <w:lang w:val="en-US" w:eastAsia="zh-CN"/>
+        </w:rPr>
+        <w:t>()</w:t>
+      </w:r>
+      <w:r>
+        <w:rPr>
+          <w:rFonts w:hint="eastAsia"/>
+          <w:b w:val="0"/>
+          <w:bCs w:val="0"/>
+          <w:lang w:val="en-US" w:eastAsia="zh-CN"/>
+        </w:rPr>
+        <w:t>":</w:t>
       </w:r>
       <w:r>
         <w:rPr>
@@ -682,24 +757,385 @@
     <w:p>
       <w:pPr>
         <w:rPr>
-          <w:rFonts w:hint="eastAsia"/>
-          <w:b/>
-          <w:bCs/>
-          <w:lang w:eastAsia="zh-CN"/>
-        </w:rPr>
-      </w:pPr>
-    </w:p>
-    <w:p>
-      <w:pPr>
-        <w:rPr>
-          <w:rFonts w:hint="eastAsia"/>
-          <w:b/>
-          <w:bCs/>
-          <w:lang w:val="en-US" w:eastAsia="zh-CN"/>
-        </w:rPr>
-      </w:pPr>
-      <w:bookmarkStart w:id="0" w:name="_GoBack"/>
-      <w:bookmarkEnd w:id="0"/>
+          <w:b/>
+          <w:bCs/>
+        </w:rPr>
+      </w:pPr>
+      <w:r>
+        <w:rPr>
+          <w:b/>
+          <w:bCs/>
+        </w:rPr>
+        <w:t>特殊位置</w:t>
+      </w:r>
+      <w:r>
+        <w:rPr>
+          <w:rFonts w:hint="eastAsia"/>
+          <w:b/>
+          <w:bCs/>
+        </w:rPr>
+        <w:t xml:space="preserve">: </w:t>
+      </w:r>
+    </w:p>
+    <w:p>
+      <w:pPr>
+        <w:rPr>
+          <w:rFonts w:hint="eastAsia"/>
+          <w:b/>
+          <w:bCs/>
+          <w:color w:val="FF0000"/>
+        </w:rPr>
+      </w:pPr>
+      <w:r>
+        <w:tab/>
+      </w:r>
+      <w:r>
+        <w:t xml:space="preserve"> 三个位置</w:t>
+      </w:r>
+      <w:r>
+        <w:rPr>
+          <w:rFonts w:hint="eastAsia"/>
+        </w:rPr>
+        <w:t>:</w:t>
+      </w:r>
+      <w:r>
+        <w:rPr>
+          <w:rFonts w:hint="eastAsia"/>
+          <w:b/>
+          <w:bCs/>
+          <w:color w:val="FF0000"/>
+        </w:rPr>
+        <w:t xml:space="preserve"> 字符串开头^，字符串结尾$，单词边界\b</w:t>
+      </w:r>
+    </w:p>
+    <w:p>
+      <w:pPr>
+        <w:rPr>
+          <w:rFonts w:hint="eastAsia"/>
+          <w:b/>
+          <w:bCs/>
+          <w:color w:val="FF0000"/>
+          <w:lang w:val="en-US" w:eastAsia="zh-CN"/>
+        </w:rPr>
+      </w:pPr>
+      <w:r>
+        <w:rPr>
+          <w:rFonts w:hint="eastAsia"/>
+          <w:b/>
+          <w:bCs/>
+          <w:color w:val="FF0000"/>
+          <w:lang w:val="en-US" w:eastAsia="zh-CN"/>
+        </w:rPr>
+        <w:t>零宽断言:</w:t>
+      </w:r>
+    </w:p>
+    <w:p>
+      <w:pPr>
+        <w:rPr>
+          <w:rFonts w:hint="eastAsia"/>
+          <w:b/>
+          <w:bCs/>
+          <w:color w:val="FF0000"/>
+          <w:lang w:val="en-US" w:eastAsia="zh-CN"/>
+        </w:rPr>
+      </w:pPr>
+      <w:r>
+        <w:rPr>
+          <w:rFonts w:hint="eastAsia"/>
+          <w:b/>
+          <w:bCs/>
+          <w:color w:val="FF0000"/>
+          <w:lang w:val="en-US" w:eastAsia="zh-CN"/>
+        </w:rPr>
+        <w:t>?=[]   等于   符合正则就]匹配下一位内容</w:t>
+      </w:r>
+    </w:p>
+    <w:p>
+      <w:pPr>
+        <w:rPr>
+          <w:rFonts w:hint="eastAsia"/>
+          <w:b/>
+          <w:bCs/>
+          <w:color w:val="FF0000"/>
+          <w:lang w:val="en-US" w:eastAsia="zh-CN"/>
+        </w:rPr>
+      </w:pPr>
+      <w:r>
+        <w:rPr>
+          <w:rFonts w:hint="eastAsia"/>
+          <w:b/>
+          <w:bCs/>
+          <w:color w:val="FF0000"/>
+          <w:lang w:val="en-US" w:eastAsia="zh-CN"/>
+        </w:rPr>
+        <w:t>?!    不等于  符合正则就]匹配下一位内容</w:t>
+      </w:r>
+    </w:p>
+    <w:p>
+      <w:pPr>
+        <w:rPr>
+          <w:rFonts w:hint="eastAsia"/>
+          <w:b/>
+          <w:bCs/>
+          <w:color w:val="FF0000"/>
+          <w:lang w:val="en-US" w:eastAsia="zh-CN"/>
+        </w:rPr>
+      </w:pPr>
+    </w:p>
+    <w:p>
+      <w:pPr>
+        <w:rPr>
+          <w:rFonts w:hint="eastAsia"/>
+          <w:b/>
+          <w:bCs/>
+          <w:color w:val="FF0000"/>
+          <w:lang w:val="en-US" w:eastAsia="zh-CN"/>
+        </w:rPr>
+      </w:pPr>
+      <w:r>
+        <w:rPr>
+          <w:rFonts w:hint="eastAsia"/>
+          <w:b/>
+          <w:bCs/>
+          <w:color w:val="FF0000"/>
+          <w:lang w:val="en-US" w:eastAsia="zh-CN"/>
+        </w:rPr>
+        <w:t>正则在函数中的使用</w:t>
+      </w:r>
+    </w:p>
+    <w:p>
+      <w:pPr>
+        <w:rPr>
+          <w:rFonts w:hint="default" w:eastAsiaTheme="minorEastAsia"/>
+          <w:b/>
+          <w:bCs/>
+          <w:color w:val="FF0000"/>
+          <w:lang w:val="en-US" w:eastAsia="zh-CN"/>
+        </w:rPr>
+      </w:pPr>
+      <w:r>
+        <w:rPr>
+          <w:rFonts w:hint="eastAsia"/>
+        </w:rPr>
+        <w:t>在正则第二个/后</w:t>
+      </w:r>
+      <w:r>
+        <w:rPr>
+          <w:rFonts w:hint="eastAsia"/>
+          <w:color w:val="FF0000"/>
+        </w:rPr>
+        <w:t>加后缀i</w:t>
+      </w:r>
+      <w:r>
+        <w:rPr>
+          <w:rFonts w:hint="eastAsia"/>
+        </w:rPr>
+        <w:t xml:space="preserve">, 意为ignore </w:t>
+      </w:r>
+      <w:r>
+        <w:rPr>
+          <w:rFonts w:hint="eastAsia"/>
+          <w:color w:val="FF0000"/>
+        </w:rPr>
+        <w:t>忽略(大小写！</w:t>
+      </w:r>
+      <w:r>
+        <w:rPr>
+          <w:rFonts w:hint="eastAsia"/>
+        </w:rPr>
+        <w:t>)</w:t>
+      </w:r>
+      <w:r>
+        <w:t xml:space="preserve"> </w:t>
+      </w:r>
+      <w:r>
+        <w:rPr>
+          <w:rFonts w:hint="eastAsia"/>
+          <w:lang w:eastAsia="zh-CN"/>
+        </w:rPr>
+        <w:t>加</w:t>
+      </w:r>
+      <w:r>
+        <w:rPr>
+          <w:rFonts w:hint="eastAsia"/>
+          <w:lang w:val="en-US" w:eastAsia="zh-CN"/>
+        </w:rPr>
+        <w:t>g可以匹配多个敏感词</w:t>
+      </w:r>
+    </w:p>
+    <w:p>
+      <w:pPr>
+        <w:rPr>
+          <w:rFonts w:hint="default"/>
+          <w:b/>
+          <w:bCs/>
+          <w:color w:val="FF0000"/>
+          <w:lang w:val="en-US" w:eastAsia="zh-CN"/>
+        </w:rPr>
+      </w:pPr>
+      <w:r>
+        <w:rPr>
+          <w:rFonts w:hint="eastAsia"/>
+          <w:b/>
+          <w:bCs/>
+          <w:color w:val="FF0000"/>
+          <w:lang w:val="en-US" w:eastAsia="zh-CN"/>
+        </w:rPr>
+        <w:t>1.查找关键词:</w:t>
+      </w:r>
+    </w:p>
+    <w:p>
+      <w:pPr>
+        <w:rPr>
+          <w:rFonts w:hint="default"/>
+          <w:b w:val="0"/>
+          <w:bCs w:val="0"/>
+          <w:color w:val="auto"/>
+          <w:lang w:val="en-US" w:eastAsia="zh-CN"/>
+        </w:rPr>
+      </w:pPr>
+      <w:r>
+        <w:rPr>
+          <w:rFonts w:hint="eastAsia"/>
+          <w:b w:val="0"/>
+          <w:bCs w:val="0"/>
+          <w:color w:val="auto"/>
+          <w:lang w:val="en-US" w:eastAsia="zh-CN"/>
+        </w:rPr>
+        <w:t>在函数中应该在/正则表达式/</w:t>
+      </w:r>
+    </w:p>
+    <w:p>
+      <w:pPr>
+        <w:rPr>
+          <w:rFonts w:hint="default"/>
+          <w:b w:val="0"/>
+          <w:bCs w:val="0"/>
+          <w:color w:val="auto"/>
+          <w:lang w:val="en-US" w:eastAsia="zh-CN"/>
+        </w:rPr>
+      </w:pPr>
+      <w:r>
+        <w:rPr>
+          <w:rFonts w:hint="eastAsia"/>
+          <w:b/>
+          <w:bCs/>
+          <w:color w:val="auto"/>
+          <w:lang w:val="en-US" w:eastAsia="zh-CN"/>
+        </w:rPr>
+        <w:t>indexOf</w:t>
+      </w:r>
+      <w:r>
+        <w:rPr>
+          <w:rFonts w:hint="eastAsia"/>
+          <w:b w:val="0"/>
+          <w:bCs w:val="0"/>
+          <w:color w:val="auto"/>
+          <w:lang w:val="en-US" w:eastAsia="zh-CN"/>
+        </w:rPr>
+        <w:t xml:space="preserve">  没有找到敏感词返回-1 只能写固定敏感词,不能写正则 </w:t>
+      </w:r>
+      <w:r>
+        <w:rPr>
+          <w:rFonts w:hint="eastAsia"/>
+          <w:color w:val="FF0000"/>
+        </w:rPr>
+        <w:t>返回</w:t>
+      </w:r>
+      <w:r>
+        <w:rPr>
+          <w:rFonts w:hint="eastAsia"/>
+        </w:rPr>
+        <w:t>关键词</w:t>
+      </w:r>
+      <w:r>
+        <w:rPr>
+          <w:rFonts w:hint="eastAsia"/>
+          <w:color w:val="FF0000"/>
+        </w:rPr>
+        <w:t>下标位置i</w:t>
+      </w:r>
+    </w:p>
+    <w:p>
+      <w:pPr>
+        <w:rPr>
+          <w:rFonts w:hint="default"/>
+          <w:b w:val="0"/>
+          <w:bCs w:val="0"/>
+          <w:color w:val="auto"/>
+          <w:lang w:val="en-US" w:eastAsia="zh-CN"/>
+        </w:rPr>
+      </w:pPr>
+      <w:r>
+        <w:rPr>
+          <w:rFonts w:hint="eastAsia"/>
+          <w:b/>
+          <w:bCs/>
+          <w:color w:val="auto"/>
+          <w:lang w:val="en-US" w:eastAsia="zh-CN"/>
+        </w:rPr>
+        <w:t xml:space="preserve">search </w:t>
+      </w:r>
+      <w:r>
+        <w:rPr>
+          <w:rFonts w:hint="eastAsia"/>
+          <w:b w:val="0"/>
+          <w:bCs w:val="0"/>
+          <w:color w:val="auto"/>
+          <w:lang w:val="en-US" w:eastAsia="zh-CN"/>
+        </w:rPr>
+        <w:t xml:space="preserve">  没有找到敏感词返回-1 可以写正则表达式  </w:t>
+      </w:r>
+      <w:r>
+        <w:rPr>
+          <w:rFonts w:hint="eastAsia"/>
+          <w:color w:val="FF0000"/>
+        </w:rPr>
+        <w:t>返回</w:t>
+      </w:r>
+      <w:r>
+        <w:rPr>
+          <w:rFonts w:hint="eastAsia"/>
+        </w:rPr>
+        <w:t>关键词</w:t>
+      </w:r>
+      <w:r>
+        <w:rPr>
+          <w:rFonts w:hint="eastAsia"/>
+          <w:color w:val="FF0000"/>
+        </w:rPr>
+        <w:t>下标位置i</w:t>
+      </w:r>
+    </w:p>
+    <w:p>
+      <w:pPr>
+        <w:rPr>
+          <w:rFonts w:hint="eastAsia"/>
+          <w:b/>
+          <w:bCs/>
+          <w:lang w:eastAsia="zh-CN"/>
+        </w:rPr>
+      </w:pPr>
+    </w:p>
+    <w:p>
+      <w:pPr>
+        <w:rPr>
+          <w:rFonts w:hint="eastAsia"/>
+          <w:b/>
+          <w:bCs/>
+          <w:lang w:eastAsia="zh-CN"/>
+        </w:rPr>
+      </w:pPr>
+    </w:p>
+    <w:p>
+      <w:pPr>
+        <w:rPr>
+          <w:rFonts w:hint="eastAsia"/>
+          <w:b/>
+          <w:bCs/>
+          <w:lang w:val="en-US" w:eastAsia="zh-CN"/>
+        </w:rPr>
+      </w:pPr>
       <w:r>
         <w:rPr>
           <w:rFonts w:hint="eastAsia"/>
@@ -722,7 +1158,8 @@
     <w:p>
       <w:pPr>
         <w:rPr>
-          <w:rFonts w:hint="eastAsia"/>
+          <w:rFonts w:hint="eastAsia" w:eastAsiaTheme="minorEastAsia"/>
+          <w:lang w:val="en-US" w:eastAsia="zh-CN"/>
         </w:rPr>
       </w:pPr>
       <w:r>
@@ -730,6 +1167,13 @@
           <w:rFonts w:hint="eastAsia"/>
         </w:rPr>
         <w:t>匹配4位或6位数字的验证码</w:t>
+      </w:r>
+      <w:r>
+        <w:rPr>
+          <w:rFonts w:hint="eastAsia"/>
+          <w:lang w:val="en-US" w:eastAsia="zh-CN"/>
+        </w:rPr>
+        <w:t xml:space="preserve"> 采用贪婪模式</w:t>
       </w:r>
     </w:p>
     <w:p>
@@ -1034,6 +1478,695 @@
                     <a:xfrm>
                       <a:off x="0" y="0"/>
                       <a:ext cx="4953000" cy="3200400"/>
+                    </a:xfrm>
+                    <a:prstGeom prst="rect">
+                      <a:avLst/>
+                    </a:prstGeom>
+                    <a:noFill/>
+                    <a:ln>
+                      <a:noFill/>
+                    </a:ln>
+                  </pic:spPr>
+                </pic:pic>
+              </a:graphicData>
+            </a:graphic>
+          </wp:inline>
+        </w:drawing>
+      </w:r>
+    </w:p>
+    <w:p>
+      <w:r>
+        <w:drawing>
+          <wp:anchor distT="0" distB="0" distL="114300" distR="114300" simplePos="0" relativeHeight="251658240" behindDoc="1" locked="0" layoutInCell="1" allowOverlap="1">
+            <wp:simplePos x="0" y="0"/>
+            <wp:positionH relativeFrom="column">
+              <wp:posOffset>0</wp:posOffset>
+            </wp:positionH>
+            <wp:positionV relativeFrom="paragraph">
+              <wp:posOffset>46990</wp:posOffset>
+            </wp:positionV>
+            <wp:extent cx="5000625" cy="3752850"/>
+            <wp:effectExtent l="0" t="0" r="9525" b="0"/>
+            <wp:wrapNone/>
+            <wp:docPr id="6" name="图片 1"/>
+            <wp:cNvGraphicFramePr>
+              <a:graphicFrameLocks xmlns:a="http://schemas.openxmlformats.org/drawingml/2006/main" noChangeAspect="1"/>
+            </wp:cNvGraphicFramePr>
+            <a:graphic xmlns:a="http://schemas.openxmlformats.org/drawingml/2006/main">
+              <a:graphicData uri="http://schemas.openxmlformats.org/drawingml/2006/picture">
+                <pic:pic xmlns:pic="http://schemas.openxmlformats.org/drawingml/2006/picture">
+                  <pic:nvPicPr>
+                    <pic:cNvPr id="6" name="图片 1"/>
+                    <pic:cNvPicPr>
+                      <a:picLocks noChangeAspect="1"/>
+                    </pic:cNvPicPr>
+                  </pic:nvPicPr>
+                  <pic:blipFill>
+                    <a:blip r:embed="rId11"/>
+                    <a:stretch>
+                      <a:fillRect/>
+                    </a:stretch>
+                  </pic:blipFill>
+                  <pic:spPr>
+                    <a:xfrm>
+                      <a:off x="0" y="0"/>
+                      <a:ext cx="5000625" cy="3752850"/>
+                    </a:xfrm>
+                    <a:prstGeom prst="rect">
+                      <a:avLst/>
+                    </a:prstGeom>
+                    <a:noFill/>
+                    <a:ln>
+                      <a:noFill/>
+                    </a:ln>
+                  </pic:spPr>
+                </pic:pic>
+              </a:graphicData>
+            </a:graphic>
+          </wp:anchor>
+        </w:drawing>
+      </w:r>
+    </w:p>
+    <w:p/>
+    <w:p/>
+    <w:p>
+      <w:pPr>
+        <w:ind w:firstLine="3150" w:firstLineChars="1500"/>
+        <w:rPr>
+          <w:rFonts w:hint="eastAsia"/>
+          <w:lang w:eastAsia="zh-CN"/>
+        </w:rPr>
+      </w:pPr>
+      <w:r>
+        <w:rPr>
+          <w:rFonts w:hint="eastAsia"/>
+          <w:lang w:eastAsia="zh-CN"/>
+        </w:rPr>
+        <w:t>笔试题</w:t>
+      </w:r>
+    </w:p>
+    <w:p>
+      <w:pPr>
+        <w:ind w:firstLine="3150" w:firstLineChars="1500"/>
+        <w:rPr>
+          <w:rFonts w:hint="eastAsia"/>
+          <w:lang w:eastAsia="zh-CN"/>
+        </w:rPr>
+      </w:pPr>
+    </w:p>
+    <w:p>
+      <w:pPr>
+        <w:ind w:firstLine="3150" w:firstLineChars="1500"/>
+        <w:rPr>
+          <w:rFonts w:hint="eastAsia"/>
+          <w:lang w:eastAsia="zh-CN"/>
+        </w:rPr>
+      </w:pPr>
+    </w:p>
+    <w:p>
+      <w:pPr>
+        <w:ind w:firstLine="3150" w:firstLineChars="1500"/>
+        <w:rPr>
+          <w:rFonts w:hint="eastAsia"/>
+          <w:lang w:eastAsia="zh-CN"/>
+        </w:rPr>
+      </w:pPr>
+    </w:p>
+    <w:p>
+      <w:pPr>
+        <w:ind w:firstLine="3150" w:firstLineChars="1500"/>
+        <w:rPr>
+          <w:rFonts w:hint="eastAsia"/>
+          <w:lang w:eastAsia="zh-CN"/>
+        </w:rPr>
+      </w:pPr>
+    </w:p>
+    <w:p>
+      <w:pPr>
+        <w:ind w:firstLine="3150" w:firstLineChars="1500"/>
+        <w:rPr>
+          <w:rFonts w:hint="eastAsia"/>
+          <w:lang w:eastAsia="zh-CN"/>
+        </w:rPr>
+      </w:pPr>
+    </w:p>
+    <w:p>
+      <w:pPr>
+        <w:ind w:firstLine="3150" w:firstLineChars="1500"/>
+        <w:rPr>
+          <w:rFonts w:hint="eastAsia"/>
+          <w:lang w:eastAsia="zh-CN"/>
+        </w:rPr>
+      </w:pPr>
+    </w:p>
+    <w:p>
+      <w:pPr>
+        <w:ind w:firstLine="3150" w:firstLineChars="1500"/>
+        <w:rPr>
+          <w:rFonts w:hint="eastAsia"/>
+          <w:lang w:eastAsia="zh-CN"/>
+        </w:rPr>
+      </w:pPr>
+    </w:p>
+    <w:p>
+      <w:pPr>
+        <w:ind w:firstLine="3150" w:firstLineChars="1500"/>
+        <w:rPr>
+          <w:rFonts w:hint="eastAsia"/>
+          <w:lang w:eastAsia="zh-CN"/>
+        </w:rPr>
+      </w:pPr>
+    </w:p>
+    <w:p>
+      <w:pPr>
+        <w:ind w:firstLine="3150" w:firstLineChars="1500"/>
+        <w:rPr>
+          <w:rFonts w:hint="eastAsia"/>
+          <w:lang w:eastAsia="zh-CN"/>
+        </w:rPr>
+      </w:pPr>
+    </w:p>
+    <w:p>
+      <w:pPr>
+        <w:ind w:firstLine="3150" w:firstLineChars="1500"/>
+        <w:rPr>
+          <w:rFonts w:hint="eastAsia"/>
+          <w:lang w:eastAsia="zh-CN"/>
+        </w:rPr>
+      </w:pPr>
+    </w:p>
+    <w:p>
+      <w:pPr>
+        <w:ind w:firstLine="3150" w:firstLineChars="1500"/>
+        <w:rPr>
+          <w:rFonts w:hint="eastAsia"/>
+          <w:lang w:eastAsia="zh-CN"/>
+        </w:rPr>
+      </w:pPr>
+    </w:p>
+    <w:p>
+      <w:pPr>
+        <w:ind w:firstLine="3150" w:firstLineChars="1500"/>
+        <w:rPr>
+          <w:rFonts w:hint="eastAsia"/>
+          <w:lang w:eastAsia="zh-CN"/>
+        </w:rPr>
+      </w:pPr>
+    </w:p>
+    <w:p>
+      <w:pPr>
+        <w:ind w:firstLine="3150" w:firstLineChars="1500"/>
+        <w:rPr>
+          <w:rFonts w:hint="eastAsia"/>
+          <w:lang w:eastAsia="zh-CN"/>
+        </w:rPr>
+      </w:pPr>
+    </w:p>
+    <w:p>
+      <w:pPr>
+        <w:ind w:firstLine="3150" w:firstLineChars="1500"/>
+        <w:rPr>
+          <w:rFonts w:hint="eastAsia"/>
+          <w:lang w:eastAsia="zh-CN"/>
+        </w:rPr>
+      </w:pPr>
+    </w:p>
+    <w:p>
+      <w:pPr>
+        <w:ind w:firstLine="3150" w:firstLineChars="1500"/>
+        <w:rPr>
+          <w:rFonts w:hint="eastAsia"/>
+          <w:lang w:eastAsia="zh-CN"/>
+        </w:rPr>
+      </w:pPr>
+    </w:p>
+    <w:p>
+      <w:pPr>
+        <w:ind w:firstLine="3150" w:firstLineChars="1500"/>
+        <w:rPr>
+          <w:rFonts w:hint="eastAsia"/>
+          <w:lang w:eastAsia="zh-CN"/>
+        </w:rPr>
+      </w:pPr>
+    </w:p>
+    <w:p>
+      <w:pPr>
+        <w:ind w:firstLine="3150" w:firstLineChars="1500"/>
+        <w:rPr>
+          <w:rFonts w:hint="eastAsia"/>
+          <w:lang w:eastAsia="zh-CN"/>
+        </w:rPr>
+      </w:pPr>
+    </w:p>
+    <w:p>
+      <w:pPr>
+        <w:ind w:firstLine="3150" w:firstLineChars="1500"/>
+        <w:rPr>
+          <w:rFonts w:hint="eastAsia"/>
+          <w:lang w:eastAsia="zh-CN"/>
+        </w:rPr>
+      </w:pPr>
+    </w:p>
+    <w:p>
+      <w:pPr>
+        <w:ind w:firstLine="3150" w:firstLineChars="1500"/>
+        <w:rPr>
+          <w:rFonts w:hint="eastAsia"/>
+          <w:lang w:eastAsia="zh-CN"/>
+        </w:rPr>
+      </w:pPr>
+    </w:p>
+    <w:p>
+      <w:pPr>
+        <w:ind w:firstLine="3150" w:firstLineChars="1500"/>
+        <w:rPr>
+          <w:rFonts w:hint="eastAsia"/>
+          <w:lang w:eastAsia="zh-CN"/>
+        </w:rPr>
+      </w:pPr>
+    </w:p>
+    <w:p>
+      <w:pPr>
+        <w:ind w:firstLine="3150" w:firstLineChars="1500"/>
+        <w:rPr>
+          <w:rFonts w:hint="eastAsia"/>
+          <w:lang w:eastAsia="zh-CN"/>
+        </w:rPr>
+      </w:pPr>
+    </w:p>
+    <w:p>
+      <w:pPr>
+        <w:ind w:firstLine="3150" w:firstLineChars="1500"/>
+        <w:rPr>
+          <w:rFonts w:hint="eastAsia"/>
+          <w:lang w:eastAsia="zh-CN"/>
+        </w:rPr>
+      </w:pPr>
+    </w:p>
+    <w:p>
+      <w:pPr>
+        <w:ind w:firstLine="3150" w:firstLineChars="1500"/>
+        <w:rPr>
+          <w:rFonts w:hint="eastAsia"/>
+          <w:lang w:eastAsia="zh-CN"/>
+        </w:rPr>
+      </w:pPr>
+    </w:p>
+    <w:p>
+      <w:pPr>
+        <w:ind w:firstLine="3150" w:firstLineChars="1500"/>
+        <w:rPr>
+          <w:rFonts w:hint="eastAsia"/>
+          <w:lang w:eastAsia="zh-CN"/>
+        </w:rPr>
+      </w:pPr>
+    </w:p>
+    <w:p>
+      <w:r>
+        <w:drawing>
+          <wp:inline distT="0" distB="0" distL="114300" distR="114300">
+            <wp:extent cx="4714875" cy="3609975"/>
+            <wp:effectExtent l="0" t="0" r="9525" b="9525"/>
+            <wp:docPr id="9" name="图片 2"/>
+            <wp:cNvGraphicFramePr>
+              <a:graphicFrameLocks xmlns:a="http://schemas.openxmlformats.org/drawingml/2006/main" noChangeAspect="1"/>
+            </wp:cNvGraphicFramePr>
+            <a:graphic xmlns:a="http://schemas.openxmlformats.org/drawingml/2006/main">
+              <a:graphicData uri="http://schemas.openxmlformats.org/drawingml/2006/picture">
+                <pic:pic xmlns:pic="http://schemas.openxmlformats.org/drawingml/2006/picture">
+                  <pic:nvPicPr>
+                    <pic:cNvPr id="9" name="图片 2"/>
+                    <pic:cNvPicPr>
+                      <a:picLocks noChangeAspect="1"/>
+                    </pic:cNvPicPr>
+                  </pic:nvPicPr>
+                  <pic:blipFill>
+                    <a:blip r:embed="rId12"/>
+                    <a:stretch>
+                      <a:fillRect/>
+                    </a:stretch>
+                  </pic:blipFill>
+                  <pic:spPr>
+                    <a:xfrm>
+                      <a:off x="0" y="0"/>
+                      <a:ext cx="4714875" cy="3609975"/>
+                    </a:xfrm>
+                    <a:prstGeom prst="rect">
+                      <a:avLst/>
+                    </a:prstGeom>
+                    <a:noFill/>
+                    <a:ln>
+                      <a:noFill/>
+                    </a:ln>
+                  </pic:spPr>
+                </pic:pic>
+              </a:graphicData>
+            </a:graphic>
+          </wp:inline>
+        </w:drawing>
+      </w:r>
+      <w:r>
+        <w:drawing>
+          <wp:inline distT="0" distB="0" distL="114300" distR="114300">
+            <wp:extent cx="3486150" cy="3352800"/>
+            <wp:effectExtent l="0" t="0" r="0" b="0"/>
+            <wp:docPr id="10" name="图片 3"/>
+            <wp:cNvGraphicFramePr>
+              <a:graphicFrameLocks xmlns:a="http://schemas.openxmlformats.org/drawingml/2006/main" noChangeAspect="1"/>
+            </wp:cNvGraphicFramePr>
+            <a:graphic xmlns:a="http://schemas.openxmlformats.org/drawingml/2006/main">
+              <a:graphicData uri="http://schemas.openxmlformats.org/drawingml/2006/picture">
+                <pic:pic xmlns:pic="http://schemas.openxmlformats.org/drawingml/2006/picture">
+                  <pic:nvPicPr>
+                    <pic:cNvPr id="10" name="图片 3"/>
+                    <pic:cNvPicPr>
+                      <a:picLocks noChangeAspect="1"/>
+                    </pic:cNvPicPr>
+                  </pic:nvPicPr>
+                  <pic:blipFill>
+                    <a:blip r:embed="rId13"/>
+                    <a:stretch>
+                      <a:fillRect/>
+                    </a:stretch>
+                  </pic:blipFill>
+                  <pic:spPr>
+                    <a:xfrm>
+                      <a:off x="0" y="0"/>
+                      <a:ext cx="3486150" cy="3352800"/>
+                    </a:xfrm>
+                    <a:prstGeom prst="rect">
+                      <a:avLst/>
+                    </a:prstGeom>
+                    <a:noFill/>
+                    <a:ln>
+                      <a:noFill/>
+                    </a:ln>
+                  </pic:spPr>
+                </pic:pic>
+              </a:graphicData>
+            </a:graphic>
+          </wp:inline>
+        </w:drawing>
+      </w:r>
+      <w:r>
+        <w:drawing>
+          <wp:inline distT="0" distB="0" distL="114300" distR="114300">
+            <wp:extent cx="5272405" cy="3781425"/>
+            <wp:effectExtent l="0" t="0" r="4445" b="9525"/>
+            <wp:docPr id="11" name="图片 1"/>
+            <wp:cNvGraphicFramePr>
+              <a:graphicFrameLocks xmlns:a="http://schemas.openxmlformats.org/drawingml/2006/main" noChangeAspect="1"/>
+            </wp:cNvGraphicFramePr>
+            <a:graphic xmlns:a="http://schemas.openxmlformats.org/drawingml/2006/main">
+              <a:graphicData uri="http://schemas.openxmlformats.org/drawingml/2006/picture">
+                <pic:pic xmlns:pic="http://schemas.openxmlformats.org/drawingml/2006/picture">
+                  <pic:nvPicPr>
+                    <pic:cNvPr id="11" name="图片 1"/>
+                    <pic:cNvPicPr>
+                      <a:picLocks noChangeAspect="1"/>
+                    </pic:cNvPicPr>
+                  </pic:nvPicPr>
+                  <pic:blipFill>
+                    <a:blip r:embed="rId14"/>
+                    <a:stretch>
+                      <a:fillRect/>
+                    </a:stretch>
+                  </pic:blipFill>
+                  <pic:spPr>
+                    <a:xfrm>
+                      <a:off x="0" y="0"/>
+                      <a:ext cx="5272405" cy="3781425"/>
+                    </a:xfrm>
+                    <a:prstGeom prst="rect">
+                      <a:avLst/>
+                    </a:prstGeom>
+                    <a:noFill/>
+                    <a:ln>
+                      <a:noFill/>
+                    </a:ln>
+                  </pic:spPr>
+                </pic:pic>
+              </a:graphicData>
+            </a:graphic>
+          </wp:inline>
+        </w:drawing>
+      </w:r>
+      <w:r>
+        <w:drawing>
+          <wp:inline distT="0" distB="0" distL="114300" distR="114300">
+            <wp:extent cx="4972050" cy="3905250"/>
+            <wp:effectExtent l="0" t="0" r="0" b="0"/>
+            <wp:docPr id="12" name="图片 2"/>
+            <wp:cNvGraphicFramePr>
+              <a:graphicFrameLocks xmlns:a="http://schemas.openxmlformats.org/drawingml/2006/main" noChangeAspect="1"/>
+            </wp:cNvGraphicFramePr>
+            <a:graphic xmlns:a="http://schemas.openxmlformats.org/drawingml/2006/main">
+              <a:graphicData uri="http://schemas.openxmlformats.org/drawingml/2006/picture">
+                <pic:pic xmlns:pic="http://schemas.openxmlformats.org/drawingml/2006/picture">
+                  <pic:nvPicPr>
+                    <pic:cNvPr id="12" name="图片 2"/>
+                    <pic:cNvPicPr>
+                      <a:picLocks noChangeAspect="1"/>
+                    </pic:cNvPicPr>
+                  </pic:nvPicPr>
+                  <pic:blipFill>
+                    <a:blip r:embed="rId15"/>
+                    <a:stretch>
+                      <a:fillRect/>
+                    </a:stretch>
+                  </pic:blipFill>
+                  <pic:spPr>
+                    <a:xfrm>
+                      <a:off x="0" y="0"/>
+                      <a:ext cx="4972050" cy="3905250"/>
+                    </a:xfrm>
+                    <a:prstGeom prst="rect">
+                      <a:avLst/>
+                    </a:prstGeom>
+                    <a:noFill/>
+                    <a:ln>
+                      <a:noFill/>
+                    </a:ln>
+                  </pic:spPr>
+                </pic:pic>
+              </a:graphicData>
+            </a:graphic>
+          </wp:inline>
+        </w:drawing>
+      </w:r>
+      <w:r>
+        <w:drawing>
+          <wp:inline distT="0" distB="0" distL="114300" distR="114300">
+            <wp:extent cx="5271135" cy="3174365"/>
+            <wp:effectExtent l="0" t="0" r="5715" b="6985"/>
+            <wp:docPr id="13" name="图片 3"/>
+            <wp:cNvGraphicFramePr>
+              <a:graphicFrameLocks xmlns:a="http://schemas.openxmlformats.org/drawingml/2006/main" noChangeAspect="1"/>
+            </wp:cNvGraphicFramePr>
+            <a:graphic xmlns:a="http://schemas.openxmlformats.org/drawingml/2006/main">
+              <a:graphicData uri="http://schemas.openxmlformats.org/drawingml/2006/picture">
+                <pic:pic xmlns:pic="http://schemas.openxmlformats.org/drawingml/2006/picture">
+                  <pic:nvPicPr>
+                    <pic:cNvPr id="13" name="图片 3"/>
+                    <pic:cNvPicPr>
+                      <a:picLocks noChangeAspect="1"/>
+                    </pic:cNvPicPr>
+                  </pic:nvPicPr>
+                  <pic:blipFill>
+                    <a:blip r:embed="rId16"/>
+                    <a:stretch>
+                      <a:fillRect/>
+                    </a:stretch>
+                  </pic:blipFill>
+                  <pic:spPr>
+                    <a:xfrm>
+                      <a:off x="0" y="0"/>
+                      <a:ext cx="5271135" cy="3174365"/>
+                    </a:xfrm>
+                    <a:prstGeom prst="rect">
+                      <a:avLst/>
+                    </a:prstGeom>
+                    <a:noFill/>
+                    <a:ln>
+                      <a:noFill/>
+                    </a:ln>
+                  </pic:spPr>
+                </pic:pic>
+              </a:graphicData>
+            </a:graphic>
+          </wp:inline>
+        </w:drawing>
+      </w:r>
+      <w:r>
+        <w:drawing>
+          <wp:inline distT="0" distB="0" distL="114300" distR="114300">
+            <wp:extent cx="5267960" cy="3148965"/>
+            <wp:effectExtent l="0" t="0" r="8890" b="13335"/>
+            <wp:docPr id="14" name="图片 4"/>
+            <wp:cNvGraphicFramePr>
+              <a:graphicFrameLocks xmlns:a="http://schemas.openxmlformats.org/drawingml/2006/main" noChangeAspect="1"/>
+            </wp:cNvGraphicFramePr>
+            <a:graphic xmlns:a="http://schemas.openxmlformats.org/drawingml/2006/main">
+              <a:graphicData uri="http://schemas.openxmlformats.org/drawingml/2006/picture">
+                <pic:pic xmlns:pic="http://schemas.openxmlformats.org/drawingml/2006/picture">
+                  <pic:nvPicPr>
+                    <pic:cNvPr id="14" name="图片 4"/>
+                    <pic:cNvPicPr>
+                      <a:picLocks noChangeAspect="1"/>
+                    </pic:cNvPicPr>
+                  </pic:nvPicPr>
+                  <pic:blipFill>
+                    <a:blip r:embed="rId17"/>
+                    <a:stretch>
+                      <a:fillRect/>
+                    </a:stretch>
+                  </pic:blipFill>
+                  <pic:spPr>
+                    <a:xfrm>
+                      <a:off x="0" y="0"/>
+                      <a:ext cx="5267960" cy="3148965"/>
+                    </a:xfrm>
+                    <a:prstGeom prst="rect">
+                      <a:avLst/>
+                    </a:prstGeom>
+                    <a:noFill/>
+                    <a:ln>
+                      <a:noFill/>
+                    </a:ln>
+                  </pic:spPr>
+                </pic:pic>
+              </a:graphicData>
+            </a:graphic>
+          </wp:inline>
+        </w:drawing>
+      </w:r>
+    </w:p>
+    <w:p>
+      <w:r>
+        <w:drawing>
+          <wp:inline distT="0" distB="0" distL="114300" distR="114300">
+            <wp:extent cx="5267960" cy="1670050"/>
+            <wp:effectExtent l="0" t="0" r="8890" b="6350"/>
+            <wp:docPr id="15" name="图片 5"/>
+            <wp:cNvGraphicFramePr>
+              <a:graphicFrameLocks xmlns:a="http://schemas.openxmlformats.org/drawingml/2006/main" noChangeAspect="1"/>
+            </wp:cNvGraphicFramePr>
+            <a:graphic xmlns:a="http://schemas.openxmlformats.org/drawingml/2006/main">
+              <a:graphicData uri="http://schemas.openxmlformats.org/drawingml/2006/picture">
+                <pic:pic xmlns:pic="http://schemas.openxmlformats.org/drawingml/2006/picture">
+                  <pic:nvPicPr>
+                    <pic:cNvPr id="15" name="图片 5"/>
+                    <pic:cNvPicPr>
+                      <a:picLocks noChangeAspect="1"/>
+                    </pic:cNvPicPr>
+                  </pic:nvPicPr>
+                  <pic:blipFill>
+                    <a:blip r:embed="rId18"/>
+                    <a:stretch>
+                      <a:fillRect/>
+                    </a:stretch>
+                  </pic:blipFill>
+                  <pic:spPr>
+                    <a:xfrm>
+                      <a:off x="0" y="0"/>
+                      <a:ext cx="5267960" cy="1670050"/>
+                    </a:xfrm>
+                    <a:prstGeom prst="rect">
+                      <a:avLst/>
+                    </a:prstGeom>
+                    <a:noFill/>
+                    <a:ln>
+                      <a:noFill/>
+                    </a:ln>
+                  </pic:spPr>
+                </pic:pic>
+              </a:graphicData>
+            </a:graphic>
+          </wp:inline>
+        </w:drawing>
+      </w:r>
+    </w:p>
+    <w:p>
+      <w:r>
+        <w:drawing>
+          <wp:inline distT="0" distB="0" distL="114300" distR="114300">
+            <wp:extent cx="5268595" cy="2642870"/>
+            <wp:effectExtent l="0" t="0" r="8255" b="5080"/>
+            <wp:docPr id="16" name="图片 6"/>
+            <wp:cNvGraphicFramePr>
+              <a:graphicFrameLocks xmlns:a="http://schemas.openxmlformats.org/drawingml/2006/main" noChangeAspect="1"/>
+            </wp:cNvGraphicFramePr>
+            <a:graphic xmlns:a="http://schemas.openxmlformats.org/drawingml/2006/main">
+              <a:graphicData uri="http://schemas.openxmlformats.org/drawingml/2006/picture">
+                <pic:pic xmlns:pic="http://schemas.openxmlformats.org/drawingml/2006/picture">
+                  <pic:nvPicPr>
+                    <pic:cNvPr id="16" name="图片 6"/>
+                    <pic:cNvPicPr>
+                      <a:picLocks noChangeAspect="1"/>
+                    </pic:cNvPicPr>
+                  </pic:nvPicPr>
+                  <pic:blipFill>
+                    <a:blip r:embed="rId19"/>
+                    <a:stretch>
+                      <a:fillRect/>
+                    </a:stretch>
+                  </pic:blipFill>
+                  <pic:spPr>
+                    <a:xfrm>
+                      <a:off x="0" y="0"/>
+                      <a:ext cx="5268595" cy="2642870"/>
+                    </a:xfrm>
+                    <a:prstGeom prst="rect">
+                      <a:avLst/>
+                    </a:prstGeom>
+                    <a:noFill/>
+                    <a:ln>
+                      <a:noFill/>
+                    </a:ln>
+                  </pic:spPr>
+                </pic:pic>
+              </a:graphicData>
+            </a:graphic>
+          </wp:inline>
+        </w:drawing>
+      </w:r>
+    </w:p>
+    <w:p/>
+    <w:p>
+      <w:pPr>
+        <w:rPr>
+          <w:rFonts w:hint="eastAsia"/>
+          <w:lang w:eastAsia="zh-CN"/>
+        </w:rPr>
+      </w:pPr>
+      <w:r>
+        <w:drawing>
+          <wp:inline distT="0" distB="0" distL="114300" distR="114300">
+            <wp:extent cx="5266055" cy="3108325"/>
+            <wp:effectExtent l="0" t="0" r="10795" b="15875"/>
+            <wp:docPr id="17" name="图片 7"/>
+            <wp:cNvGraphicFramePr>
+              <a:graphicFrameLocks xmlns:a="http://schemas.openxmlformats.org/drawingml/2006/main" noChangeAspect="1"/>
+            </wp:cNvGraphicFramePr>
+            <a:graphic xmlns:a="http://schemas.openxmlformats.org/drawingml/2006/main">
+              <a:graphicData uri="http://schemas.openxmlformats.org/drawingml/2006/picture">
+                <pic:pic xmlns:pic="http://schemas.openxmlformats.org/drawingml/2006/picture">
+                  <pic:nvPicPr>
+                    <pic:cNvPr id="17" name="图片 7"/>
+                    <pic:cNvPicPr>
+                      <a:picLocks noChangeAspect="1"/>
+                    </pic:cNvPicPr>
+                  </pic:nvPicPr>
+                  <pic:blipFill>
+                    <a:blip r:embed="rId20"/>
+                    <a:stretch>
+                      <a:fillRect/>
+                    </a:stretch>
+                  </pic:blipFill>
+                  <pic:spPr>
+                    <a:xfrm>
+                      <a:off x="0" y="0"/>
+                      <a:ext cx="5266055" cy="3108325"/>
                     </a:xfrm>
                     <a:prstGeom prst="rect">
                       <a:avLst/>
@@ -1173,7 +2306,7 @@
     <w:lsdException w:unhideWhenUsed="0" w:uiPriority="0" w:semiHidden="0" w:name="HTML Sample"/>
     <w:lsdException w:unhideWhenUsed="0" w:uiPriority="0" w:semiHidden="0" w:name="HTML Typewriter"/>
     <w:lsdException w:unhideWhenUsed="0" w:uiPriority="0" w:semiHidden="0" w:name="HTML Variable"/>
-    <w:lsdException w:unhideWhenUsed="0" w:uiPriority="0" w:name="Normal Table"/>
+    <w:lsdException w:qFormat="1" w:unhideWhenUsed="0" w:uiPriority="0" w:name="Normal Table"/>
     <w:lsdException w:unhideWhenUsed="0" w:uiPriority="0" w:semiHidden="0" w:name="annotation subject"/>
     <w:lsdException w:unhideWhenUsed="0" w:uiPriority="0" w:semiHidden="0" w:name="Table Simple 1"/>
     <w:lsdException w:unhideWhenUsed="0" w:uiPriority="0" w:semiHidden="0" w:name="Table Simple 2"/>
@@ -1343,6 +2476,7 @@
   <w:style w:type="table" w:default="1" w:styleId="2">
     <w:name w:val="Normal Table"/>
     <w:semiHidden/>
+    <w:qFormat/>
     <w:uiPriority w:val="0"/>
     <w:tblPr>
       <w:tblCellMar>

</xml_diff>